<commit_message>
Log boek + site map
logboek aangepast. plus bestand voor site map aan gemaakt
</commit_message>
<xml_diff>
--- a/documentatie/logboek/Logboek Roel.docx
+++ b/documentatie/logboek/Logboek Roel.docx
@@ -165,7 +165,11 @@
           <w:tcPr>
             <w:tcW w:w="925" w:type="dxa"/>
           </w:tcPr>
-          <w:p/>
+          <w:p>
+            <w:r>
+              <w:t>N.V.T</w:t>
+            </w:r>
+          </w:p>
         </w:tc>
         <w:tc>
           <w:tcPr>
@@ -173,7 +177,15 @@
           </w:tcPr>
           <w:p>
             <w:r>
-              <w:t>Gewerkt aan samen werkingegs contract.</w:t>
+              <w:t xml:space="preserve">Gewerkt aan samen </w:t>
+            </w:r>
+            <w:proofErr w:type="spellStart"/>
+            <w:r>
+              <w:t>werkingegs</w:t>
+            </w:r>
+            <w:proofErr w:type="spellEnd"/>
+            <w:r>
+              <w:t xml:space="preserve"> contract.</w:t>
             </w:r>
           </w:p>
           <w:p>
@@ -212,7 +224,11 @@
           <w:tcPr>
             <w:tcW w:w="925" w:type="dxa"/>
           </w:tcPr>
-          <w:p/>
+          <w:p>
+            <w:r>
+              <w:t>N.V.T</w:t>
+            </w:r>
+          </w:p>
         </w:tc>
         <w:tc>
           <w:tcPr>
@@ -220,7 +236,15 @@
           </w:tcPr>
           <w:p>
             <w:r>
-              <w:t>Gewerkt aan samen werkingegs contract.</w:t>
+              <w:t xml:space="preserve">Gewerkt aan samen </w:t>
+            </w:r>
+            <w:proofErr w:type="spellStart"/>
+            <w:r>
+              <w:t>werkingegs</w:t>
+            </w:r>
+            <w:proofErr w:type="spellEnd"/>
+            <w:r>
+              <w:t xml:space="preserve"> contract.</w:t>
             </w:r>
           </w:p>
           <w:p>
@@ -230,7 +254,15 @@
           </w:p>
           <w:p>
             <w:r>
-              <w:t>Huis styl blad af gemaakt.</w:t>
+              <w:t xml:space="preserve">Huis </w:t>
+            </w:r>
+            <w:proofErr w:type="spellStart"/>
+            <w:r>
+              <w:t>styl</w:t>
+            </w:r>
+            <w:proofErr w:type="spellEnd"/>
+            <w:r>
+              <w:t xml:space="preserve"> blad af gemaakt.</w:t>
             </w:r>
           </w:p>
         </w:tc>
@@ -242,8 +274,6 @@
             <w:r>
               <w:t>voorbereiding</w:t>
             </w:r>
-            <w:bookmarkStart w:id="0" w:name="_GoBack"/>
-            <w:bookmarkEnd w:id="0"/>
           </w:p>
         </w:tc>
       </w:tr>
@@ -255,25 +285,63 @@
           <w:tcPr>
             <w:tcW w:w="893" w:type="dxa"/>
           </w:tcPr>
-          <w:p/>
+          <w:p>
+            <w:r>
+              <w:t>4/20</w:t>
+            </w:r>
+          </w:p>
         </w:tc>
         <w:tc>
           <w:tcPr>
             <w:tcW w:w="925" w:type="dxa"/>
           </w:tcPr>
-          <w:p/>
+          <w:p>
+            <w:r>
+              <w:t>9:10</w:t>
+            </w:r>
+          </w:p>
+          <w:p/>
+          <w:p>
+            <w:r>
+              <w:t>9:20</w:t>
+            </w:r>
+          </w:p>
         </w:tc>
         <w:tc>
           <w:tcPr>
             <w:tcW w:w="4500" w:type="dxa"/>
           </w:tcPr>
-          <w:p/>
+          <w:p>
+            <w:proofErr w:type="spellStart"/>
+            <w:r>
+              <w:t>Intervieuw</w:t>
+            </w:r>
+            <w:proofErr w:type="spellEnd"/>
+            <w:r>
+              <w:t xml:space="preserve"> Fedde</w:t>
+            </w:r>
+            <w:r>
+              <w:t>.</w:t>
+            </w:r>
+          </w:p>
+          <w:p/>
+          <w:p>
+            <w:r>
+              <w:t>Gesprek met Elton</w:t>
+            </w:r>
+            <w:bookmarkStart w:id="0" w:name="_GoBack"/>
+            <w:bookmarkEnd w:id="0"/>
+          </w:p>
         </w:tc>
         <w:tc>
           <w:tcPr>
             <w:tcW w:w="3031" w:type="dxa"/>
           </w:tcPr>
-          <w:p/>
+          <w:p>
+            <w:r>
+              <w:t>voorbereiding</w:t>
+            </w:r>
+          </w:p>
         </w:tc>
       </w:tr>
       <w:tr>

</xml_diff>

<commit_message>
Fomrs Test05 + Logboek
</commit_message>
<xml_diff>
--- a/documentatie/logboek/Logboek Roel.docx
+++ b/documentatie/logboek/Logboek Roel.docx
@@ -187,8 +187,6 @@
             <w:r>
               <w:t>Rollen toe gedeelt</w:t>
             </w:r>
-            <w:bookmarkStart w:id="0" w:name="_GoBack"/>
-            <w:bookmarkEnd w:id="0"/>
           </w:p>
           <w:p>
             <w:r>
@@ -389,7 +387,11 @@
           <w:tcPr>
             <w:tcW w:w="893" w:type="dxa"/>
           </w:tcPr>
-          <w:p/>
+          <w:p>
+            <w:r>
+              <w:t>21/4</w:t>
+            </w:r>
+          </w:p>
         </w:tc>
         <w:tc>
           <w:tcPr>
@@ -401,7 +403,17 @@
           <w:tcPr>
             <w:tcW w:w="4500" w:type="dxa"/>
           </w:tcPr>
-          <w:p/>
+          <w:p>
+            <w:r>
+              <w:t>Samenwerkings contract aangepast en spel fouten er uit gehald.</w:t>
+            </w:r>
+          </w:p>
+          <w:p/>
+          <w:p>
+            <w:r>
+              <w:t xml:space="preserve">Logo aangepast. Naar wens. </w:t>
+            </w:r>
+          </w:p>
         </w:tc>
         <w:tc>
           <w:tcPr>
@@ -418,7 +430,18 @@
           <w:tcPr>
             <w:tcW w:w="893" w:type="dxa"/>
           </w:tcPr>
-          <w:p/>
+          <w:p>
+            <w:r>
+              <w:t>5/9</w:t>
+            </w:r>
+          </w:p>
+          <w:p/>
+          <w:p/>
+          <w:p>
+            <w:r>
+              <w:t>5/10</w:t>
+            </w:r>
+          </w:p>
         </w:tc>
         <w:tc>
           <w:tcPr>
@@ -430,7 +453,26 @@
           <w:tcPr>
             <w:tcW w:w="4500" w:type="dxa"/>
           </w:tcPr>
-          <w:p/>
+          <w:p>
+            <w:r>
+              <w:t>Begonnen met Wireframs voor aplicatcie.</w:t>
+            </w:r>
+          </w:p>
+          <w:p>
+            <w:r>
+              <w:t>Wireframs afgemaakt.</w:t>
+            </w:r>
+          </w:p>
+          <w:p>
+            <w:r>
+              <w:t>Begonnen met de froms</w:t>
+            </w:r>
+          </w:p>
+          <w:p>
+            <w:r>
+              <w:t>Vedergewerkt aan de froms</w:t>
+            </w:r>
+          </w:p>
         </w:tc>
         <w:tc>
           <w:tcPr>
@@ -452,10 +494,10 @@
         <w:tblLook w:val="04A0" w:firstRow="1" w:lastRow="0" w:firstColumn="1" w:lastColumn="0" w:noHBand="0" w:noVBand="1"/>
       </w:tblPr>
       <w:tblGrid>
-        <w:gridCol w:w="542"/>
-        <w:gridCol w:w="431"/>
-        <w:gridCol w:w="6184"/>
-        <w:gridCol w:w="2190"/>
+        <w:gridCol w:w="636"/>
+        <w:gridCol w:w="721"/>
+        <w:gridCol w:w="5872"/>
+        <w:gridCol w:w="2118"/>
       </w:tblGrid>
       <w:tr>
         <w:trPr>
@@ -465,25 +507,82 @@
           <w:tcPr>
             <w:tcW w:w="542" w:type="dxa"/>
           </w:tcPr>
-          <w:p/>
+          <w:p>
+            <w:r>
+              <w:lastRenderedPageBreak/>
+              <w:t>5/11</w:t>
+            </w:r>
+          </w:p>
         </w:tc>
         <w:tc>
           <w:tcPr>
             <w:tcW w:w="431" w:type="dxa"/>
           </w:tcPr>
-          <w:p/>
+          <w:p>
+            <w:r>
+              <w:t>8:40</w:t>
+            </w:r>
+          </w:p>
+          <w:p>
+            <w:r>
+              <w:t>9:10</w:t>
+            </w:r>
+          </w:p>
+          <w:p>
+            <w:r>
+              <w:t>9:40</w:t>
+            </w:r>
+          </w:p>
+          <w:p>
+            <w:r>
+              <w:t>10:10</w:t>
+            </w:r>
+          </w:p>
+          <w:p>
+            <w:r>
+              <w:t>11:30</w:t>
+            </w:r>
+          </w:p>
         </w:tc>
         <w:tc>
           <w:tcPr>
             <w:tcW w:w="6184" w:type="dxa"/>
           </w:tcPr>
-          <w:p/>
+          <w:p>
+            <w:r>
+              <w:t>Mirgeconflict op github opgelost.</w:t>
+            </w:r>
+          </w:p>
+          <w:p>
+            <w:r>
+              <w:t>430 Fouten in From Player opgelost.</w:t>
+            </w:r>
+          </w:p>
+          <w:p>
+            <w:r>
+              <w:t>Froms Op nieuw opgemaakt naar dat de fouten zijn hersteld</w:t>
+            </w:r>
+          </w:p>
+          <w:p>
+            <w:r>
+              <w:t xml:space="preserve">Andere From disigns Aangepast </w:t>
+            </w:r>
+          </w:p>
+          <w:p>
+            <w:r>
+              <w:t>Gesprek met Elton</w:t>
+            </w:r>
+          </w:p>
         </w:tc>
         <w:tc>
           <w:tcPr>
             <w:tcW w:w="2190" w:type="dxa"/>
           </w:tcPr>
-          <w:p/>
+          <w:p>
+            <w:r>
+              <w:t>C# Aplicatcie</w:t>
+            </w:r>
+          </w:p>
         </w:tc>
       </w:tr>
       <w:tr>
@@ -494,19 +593,33 @@
           <w:tcPr>
             <w:tcW w:w="542" w:type="dxa"/>
           </w:tcPr>
-          <w:p/>
+          <w:p>
+            <w:r>
+              <w:t>5/12</w:t>
+            </w:r>
+          </w:p>
         </w:tc>
         <w:tc>
           <w:tcPr>
             <w:tcW w:w="431" w:type="dxa"/>
           </w:tcPr>
-          <w:p/>
+          <w:p>
+            <w:r>
+              <w:t>8:40</w:t>
+            </w:r>
+          </w:p>
         </w:tc>
         <w:tc>
           <w:tcPr>
             <w:tcW w:w="6184" w:type="dxa"/>
           </w:tcPr>
-          <w:p/>
+          <w:p>
+            <w:r>
+              <w:t>Onderzoek gedaan naar Forms vast zeten en depi</w:t>
+            </w:r>
+            <w:bookmarkStart w:id="0" w:name="_GoBack"/>
+            <w:bookmarkEnd w:id="0"/>
+          </w:p>
         </w:tc>
         <w:tc>
           <w:tcPr>

</xml_diff>